<commit_message>
ny version af interview
</commit_message>
<xml_diff>
--- a/Controlled Documents/Usability Engineering File/Semistruktureret Interview template.docx
+++ b/Controlled Documents/Usability Engineering File/Semistruktureret Interview template.docx
@@ -61,6 +61,15 @@
         </w:rPr>
         <w:t>Opstilling af interviewer, deltager, referent, lyd, video</w:t>
       </w:r>
+      <w:r>
+        <w:rPr>
+          <w:rFonts w:ascii="Times New Roman" w:eastAsia="Times New Roman" w:hAnsi="Times New Roman" w:cs="Times New Roman"/>
+          <w:b/>
+          <w:sz w:val="24"/>
+          <w:szCs w:val="24"/>
+        </w:rPr>
+        <w:t xml:space="preserve"> (5 min)</w:t>
+      </w:r>
     </w:p>
     <w:p>
       <w:pPr>
@@ -130,6 +139,15 @@
         </w:rPr>
         <w:t>Præsentation af</w:t>
       </w:r>
+      <w:r>
+        <w:rPr>
+          <w:rFonts w:ascii="Times New Roman" w:eastAsia="Times New Roman" w:hAnsi="Times New Roman" w:cs="Times New Roman"/>
+          <w:b/>
+          <w:sz w:val="24"/>
+          <w:szCs w:val="24"/>
+        </w:rPr>
+        <w:t xml:space="preserve"> (5 min)</w:t>
+      </w:r>
     </w:p>
     <w:p>
       <w:pPr>
@@ -403,6 +421,15 @@
         </w:rPr>
         <w:t>Samtale om UCon</w:t>
       </w:r>
+      <w:r>
+        <w:rPr>
+          <w:rFonts w:ascii="Times New Roman" w:eastAsia="Times New Roman" w:hAnsi="Times New Roman" w:cs="Times New Roman"/>
+          <w:b/>
+          <w:sz w:val="24"/>
+          <w:szCs w:val="24"/>
+        </w:rPr>
+        <w:t xml:space="preserve"> (10 min)</w:t>
+      </w:r>
     </w:p>
     <w:p>
       <w:pPr>
@@ -422,7 +449,23 @@
           <w:sz w:val="24"/>
           <w:szCs w:val="24"/>
         </w:rPr>
-        <w:t>Brug af systemet</w:t>
+        <w:t>Hvordan bruges</w:t>
+      </w:r>
+      <w:r>
+        <w:rPr>
+          <w:rFonts w:ascii="Times New Roman" w:eastAsia="Times New Roman" w:hAnsi="Times New Roman" w:cs="Times New Roman"/>
+          <w:sz w:val="24"/>
+          <w:szCs w:val="24"/>
+        </w:rPr>
+        <w:t xml:space="preserve"> systemet</w:t>
+      </w:r>
+      <w:r>
+        <w:rPr>
+          <w:rFonts w:ascii="Times New Roman" w:eastAsia="Times New Roman" w:hAnsi="Times New Roman" w:cs="Times New Roman"/>
+          <w:sz w:val="24"/>
+          <w:szCs w:val="24"/>
+        </w:rPr>
+        <w:t>?</w:t>
       </w:r>
     </w:p>
     <w:p>
@@ -506,7 +549,23 @@
           <w:sz w:val="24"/>
           <w:szCs w:val="24"/>
         </w:rPr>
-        <w:t>Erfaringer med blære dagbøger</w:t>
+        <w:t>Har brugeren e</w:t>
+      </w:r>
+      <w:r>
+        <w:rPr>
+          <w:rFonts w:ascii="Times New Roman" w:eastAsia="Times New Roman" w:hAnsi="Times New Roman" w:cs="Times New Roman"/>
+          <w:sz w:val="24"/>
+          <w:szCs w:val="24"/>
+        </w:rPr>
+        <w:t>rfaringer med blære dagbøger</w:t>
+      </w:r>
+      <w:r>
+        <w:rPr>
+          <w:rFonts w:ascii="Times New Roman" w:eastAsia="Times New Roman" w:hAnsi="Times New Roman" w:cs="Times New Roman"/>
+          <w:sz w:val="24"/>
+          <w:szCs w:val="24"/>
+        </w:rPr>
+        <w:t>?</w:t>
       </w:r>
     </w:p>
     <w:p>
@@ -595,6 +654,15 @@
         </w:rPr>
         <w:t>Formativ evaluering</w:t>
       </w:r>
+      <w:r>
+        <w:rPr>
+          <w:rFonts w:ascii="Times New Roman" w:eastAsia="Times New Roman" w:hAnsi="Times New Roman" w:cs="Times New Roman"/>
+          <w:b/>
+          <w:sz w:val="24"/>
+          <w:szCs w:val="24"/>
+        </w:rPr>
+        <w:t xml:space="preserve"> (35 min)</w:t>
+      </w:r>
     </w:p>
     <w:p>
       <w:pPr>
@@ -617,6 +685,15 @@
           <w:szCs w:val="24"/>
         </w:rPr>
         <w:t>Afrunding af interview</w:t>
+      </w:r>
+      <w:r>
+        <w:rPr>
+          <w:rFonts w:ascii="Times New Roman" w:eastAsia="Times New Roman" w:hAnsi="Times New Roman" w:cs="Times New Roman"/>
+          <w:b/>
+          <w:sz w:val="24"/>
+          <w:szCs w:val="24"/>
+        </w:rPr>
+        <w:t xml:space="preserve"> (5 min)</w:t>
       </w:r>
     </w:p>
     <w:p>
@@ -773,233 +850,7 @@
         <w:lastRenderedPageBreak/>
         <w:t>Formativ evaluering</w:t>
       </w:r>
-    </w:p>
-    <w:p>
-      <w:pPr>
-        <w:pStyle w:val="Listeafsnit"/>
-        <w:numPr>
-          <w:ilvl w:val="3"/>
-          <w:numId w:val="1"/>
-        </w:numPr>
-        <w:rPr>
-          <w:rFonts w:ascii="Times New Roman" w:eastAsia="Times New Roman" w:hAnsi="Times New Roman" w:cs="Times New Roman"/>
-          <w:sz w:val="24"/>
-          <w:szCs w:val="24"/>
-        </w:rPr>
-      </w:pPr>
-      <w:r>
-        <w:rPr>
-          <w:rFonts w:ascii="Times New Roman" w:eastAsia="Times New Roman" w:hAnsi="Times New Roman" w:cs="Times New Roman"/>
-          <w:sz w:val="24"/>
-          <w:szCs w:val="24"/>
-        </w:rPr>
-        <w:t>Hvilke personlige data vedrørende din diagnose, er det vigtigst for dig at kende til?</w:t>
-      </w:r>
-    </w:p>
-    <w:p>
-      <w:pPr>
-        <w:pStyle w:val="Listeafsnit"/>
-        <w:numPr>
-          <w:ilvl w:val="3"/>
-          <w:numId w:val="1"/>
-        </w:numPr>
-        <w:rPr>
-          <w:rFonts w:ascii="Times New Roman" w:eastAsia="Times New Roman" w:hAnsi="Times New Roman" w:cs="Times New Roman"/>
-          <w:sz w:val="24"/>
-          <w:szCs w:val="24"/>
-        </w:rPr>
-      </w:pPr>
-      <w:r>
-        <w:rPr>
-          <w:rFonts w:ascii="Times New Roman" w:eastAsia="Times New Roman" w:hAnsi="Times New Roman" w:cs="Times New Roman"/>
-          <w:sz w:val="24"/>
-          <w:szCs w:val="24"/>
-        </w:rPr>
-        <w:t>Har du benyttet andre metoder at følge din diagnose, før UCon? Hvis ja, hvilke?</w:t>
-      </w:r>
-    </w:p>
-    <w:p>
-      <w:pPr>
-        <w:pStyle w:val="Listeafsnit"/>
-        <w:numPr>
-          <w:ilvl w:val="4"/>
-          <w:numId w:val="1"/>
-        </w:numPr>
-        <w:rPr>
-          <w:rFonts w:ascii="Times New Roman" w:eastAsia="Times New Roman" w:hAnsi="Times New Roman" w:cs="Times New Roman"/>
-          <w:sz w:val="24"/>
-          <w:szCs w:val="24"/>
-        </w:rPr>
-      </w:pPr>
-      <w:r>
-        <w:rPr>
-          <w:rFonts w:ascii="Times New Roman" w:eastAsia="Times New Roman" w:hAnsi="Times New Roman" w:cs="Times New Roman"/>
-          <w:sz w:val="24"/>
-          <w:szCs w:val="24"/>
-        </w:rPr>
-        <w:t>Har disse haft indflydelse på din forståelse af din diagnose?</w:t>
-      </w:r>
-    </w:p>
-    <w:p>
-      <w:pPr>
-        <w:pStyle w:val="Listeafsnit"/>
-        <w:numPr>
-          <w:ilvl w:val="4"/>
-          <w:numId w:val="1"/>
-        </w:numPr>
-        <w:rPr>
-          <w:rFonts w:ascii="Times New Roman" w:eastAsia="Times New Roman" w:hAnsi="Times New Roman" w:cs="Times New Roman"/>
-          <w:sz w:val="24"/>
-          <w:szCs w:val="24"/>
-        </w:rPr>
-      </w:pPr>
-      <w:r>
-        <w:rPr>
-          <w:rFonts w:ascii="Times New Roman" w:eastAsia="Times New Roman" w:hAnsi="Times New Roman" w:cs="Times New Roman"/>
-          <w:sz w:val="24"/>
-          <w:szCs w:val="24"/>
-        </w:rPr>
-        <w:t>Har du kunne bruge information fra disse, for at påvirke din diagnose uden lægehjælp?</w:t>
-      </w:r>
-    </w:p>
-    <w:p>
-      <w:pPr>
-        <w:pStyle w:val="Listeafsnit"/>
-        <w:numPr>
-          <w:ilvl w:val="3"/>
-          <w:numId w:val="1"/>
-        </w:numPr>
-        <w:rPr>
-          <w:rFonts w:ascii="Times New Roman" w:eastAsia="Times New Roman" w:hAnsi="Times New Roman" w:cs="Times New Roman"/>
-          <w:sz w:val="24"/>
-          <w:szCs w:val="24"/>
-        </w:rPr>
-      </w:pPr>
-      <w:r>
-        <w:rPr>
-          <w:rFonts w:ascii="Times New Roman" w:eastAsia="Times New Roman" w:hAnsi="Times New Roman" w:cs="Times New Roman"/>
-          <w:sz w:val="24"/>
-          <w:szCs w:val="24"/>
-        </w:rPr>
-        <w:t>Når du bruger UCon, hvilke informationer tracker du?</w:t>
-      </w:r>
-    </w:p>
-    <w:p>
-      <w:pPr>
-        <w:pStyle w:val="Listeafsnit"/>
-        <w:numPr>
-          <w:ilvl w:val="4"/>
-          <w:numId w:val="1"/>
-        </w:numPr>
-        <w:rPr>
-          <w:rFonts w:ascii="Times New Roman" w:eastAsia="Times New Roman" w:hAnsi="Times New Roman" w:cs="Times New Roman"/>
-          <w:sz w:val="24"/>
-          <w:szCs w:val="24"/>
-        </w:rPr>
-      </w:pPr>
-      <w:r>
-        <w:rPr>
-          <w:rFonts w:ascii="Times New Roman" w:eastAsia="Times New Roman" w:hAnsi="Times New Roman" w:cs="Times New Roman"/>
-          <w:sz w:val="24"/>
-          <w:szCs w:val="24"/>
-        </w:rPr>
-        <w:t>Har du kunne fortolke denne information selv?</w:t>
-      </w:r>
-    </w:p>
-    <w:p>
-      <w:pPr>
-        <w:pStyle w:val="Listeafsnit"/>
-        <w:numPr>
-          <w:ilvl w:val="4"/>
-          <w:numId w:val="1"/>
-        </w:numPr>
-        <w:rPr>
-          <w:rFonts w:ascii="Times New Roman" w:eastAsia="Times New Roman" w:hAnsi="Times New Roman" w:cs="Times New Roman"/>
-          <w:sz w:val="24"/>
-          <w:szCs w:val="24"/>
-        </w:rPr>
-      </w:pPr>
-      <w:r>
-        <w:rPr>
-          <w:rFonts w:ascii="Times New Roman" w:eastAsia="Times New Roman" w:hAnsi="Times New Roman" w:cs="Times New Roman"/>
-          <w:sz w:val="24"/>
-          <w:szCs w:val="24"/>
-        </w:rPr>
-        <w:t>Har disse information haft indflydelse på din forståelse af hvordan UCon påvirker din diagnose?</w:t>
-      </w:r>
-    </w:p>
-    <w:p>
-      <w:pPr>
-        <w:pStyle w:val="Listeafsnit"/>
-        <w:numPr>
-          <w:ilvl w:val="3"/>
-          <w:numId w:val="1"/>
-        </w:numPr>
-        <w:rPr>
-          <w:rFonts w:ascii="Times New Roman" w:eastAsia="Times New Roman" w:hAnsi="Times New Roman" w:cs="Times New Roman"/>
-          <w:sz w:val="24"/>
-          <w:szCs w:val="24"/>
-        </w:rPr>
-      </w:pPr>
-      <w:r>
-        <w:rPr>
-          <w:rFonts w:ascii="Times New Roman" w:eastAsia="Times New Roman" w:hAnsi="Times New Roman" w:cs="Times New Roman"/>
-          <w:sz w:val="24"/>
-          <w:szCs w:val="24"/>
-        </w:rPr>
-        <w:t xml:space="preserve">Ved brug af UCon på daglig basis, hvilke data vil du gerne </w:t>
-      </w:r>
-      <w:r>
-        <w:rPr>
-          <w:rFonts w:ascii="Times New Roman" w:eastAsia="Times New Roman" w:hAnsi="Times New Roman" w:cs="Times New Roman"/>
-          <w:sz w:val="24"/>
-          <w:szCs w:val="24"/>
-        </w:rPr>
-        <w:t>have præsenteret angående din egen brug af UCon?</w:t>
-      </w:r>
-    </w:p>
-    <w:p>
-      <w:pPr>
-        <w:pStyle w:val="Listeafsnit"/>
-        <w:numPr>
-          <w:ilvl w:val="4"/>
-          <w:numId w:val="1"/>
-        </w:numPr>
-        <w:rPr>
-          <w:rFonts w:ascii="Times New Roman" w:eastAsia="Times New Roman" w:hAnsi="Times New Roman" w:cs="Times New Roman"/>
-          <w:sz w:val="24"/>
-          <w:szCs w:val="24"/>
-        </w:rPr>
-      </w:pPr>
-      <w:r>
-        <w:rPr>
-          <w:rFonts w:ascii="Times New Roman" w:eastAsia="Times New Roman" w:hAnsi="Times New Roman" w:cs="Times New Roman"/>
-          <w:sz w:val="24"/>
-          <w:szCs w:val="24"/>
-        </w:rPr>
-        <w:t>Hvordan skal dette visualiseres/præsenteres?</w:t>
-      </w:r>
-    </w:p>
-    <w:p>
-      <w:pPr>
-        <w:rPr>
-          <w:rFonts w:ascii="Times New Roman" w:eastAsia="Times New Roman" w:hAnsi="Times New Roman" w:cs="Times New Roman"/>
-          <w:sz w:val="24"/>
-          <w:szCs w:val="24"/>
-        </w:rPr>
-      </w:pPr>
-    </w:p>
-    <w:p>
-      <w:pPr>
-        <w:rPr>
-          <w:rFonts w:ascii="Times New Roman" w:eastAsia="Times New Roman" w:hAnsi="Times New Roman" w:cs="Times New Roman"/>
-          <w:sz w:val="24"/>
-          <w:szCs w:val="24"/>
-        </w:rPr>
-      </w:pPr>
-    </w:p>
-    <w:p>
-      <w:pPr>
+      <w:r>
         <w:rPr>
           <w:rFonts w:ascii="Times New Roman" w:eastAsia="Times New Roman" w:hAnsi="Times New Roman" w:cs="Times New Roman"/>
           <w:b/>
@@ -1007,8 +858,267 @@
           <w:sz w:val="24"/>
           <w:szCs w:val="24"/>
         </w:rPr>
-      </w:pPr>
-      <w:r>
+        <w:t xml:space="preserve"> (7 min)</w:t>
+      </w:r>
+    </w:p>
+    <w:p>
+      <w:pPr>
+        <w:pStyle w:val="Listeafsnit"/>
+        <w:numPr>
+          <w:ilvl w:val="3"/>
+          <w:numId w:val="1"/>
+        </w:numPr>
+        <w:rPr>
+          <w:rFonts w:ascii="Times New Roman" w:eastAsia="Times New Roman" w:hAnsi="Times New Roman" w:cs="Times New Roman"/>
+          <w:sz w:val="24"/>
+          <w:szCs w:val="24"/>
+        </w:rPr>
+      </w:pPr>
+      <w:r>
+        <w:rPr>
+          <w:rFonts w:ascii="Times New Roman" w:eastAsia="Times New Roman" w:hAnsi="Times New Roman" w:cs="Times New Roman"/>
+          <w:sz w:val="24"/>
+          <w:szCs w:val="24"/>
+        </w:rPr>
+        <w:t>Hvilke personlige data vedrørende din diagnose, er det vigtigst for dig at kende til?</w:t>
+      </w:r>
+    </w:p>
+    <w:p>
+      <w:pPr>
+        <w:pStyle w:val="Listeafsnit"/>
+        <w:numPr>
+          <w:ilvl w:val="3"/>
+          <w:numId w:val="1"/>
+        </w:numPr>
+        <w:rPr>
+          <w:rFonts w:ascii="Times New Roman" w:eastAsia="Times New Roman" w:hAnsi="Times New Roman" w:cs="Times New Roman"/>
+          <w:sz w:val="24"/>
+          <w:szCs w:val="24"/>
+        </w:rPr>
+      </w:pPr>
+      <w:r>
+        <w:rPr>
+          <w:rFonts w:ascii="Times New Roman" w:eastAsia="Times New Roman" w:hAnsi="Times New Roman" w:cs="Times New Roman"/>
+          <w:sz w:val="24"/>
+          <w:szCs w:val="24"/>
+        </w:rPr>
+        <w:t xml:space="preserve">Har du benyttet andre metoder </w:t>
+      </w:r>
+      <w:r>
+        <w:rPr>
+          <w:rFonts w:ascii="Times New Roman" w:eastAsia="Times New Roman" w:hAnsi="Times New Roman" w:cs="Times New Roman"/>
+          <w:sz w:val="24"/>
+          <w:szCs w:val="24"/>
+        </w:rPr>
+        <w:t xml:space="preserve">til </w:t>
+      </w:r>
+      <w:r>
+        <w:rPr>
+          <w:rFonts w:ascii="Times New Roman" w:eastAsia="Times New Roman" w:hAnsi="Times New Roman" w:cs="Times New Roman"/>
+          <w:sz w:val="24"/>
+          <w:szCs w:val="24"/>
+        </w:rPr>
+        <w:t>at følge din diagnose, før UCon? Hvis ja, hvilke?</w:t>
+      </w:r>
+    </w:p>
+    <w:p>
+      <w:pPr>
+        <w:pStyle w:val="Listeafsnit"/>
+        <w:numPr>
+          <w:ilvl w:val="4"/>
+          <w:numId w:val="1"/>
+        </w:numPr>
+        <w:rPr>
+          <w:rFonts w:ascii="Times New Roman" w:eastAsia="Times New Roman" w:hAnsi="Times New Roman" w:cs="Times New Roman"/>
+          <w:sz w:val="24"/>
+          <w:szCs w:val="24"/>
+        </w:rPr>
+      </w:pPr>
+      <w:r>
+        <w:rPr>
+          <w:rFonts w:ascii="Times New Roman" w:eastAsia="Times New Roman" w:hAnsi="Times New Roman" w:cs="Times New Roman"/>
+          <w:sz w:val="24"/>
+          <w:szCs w:val="24"/>
+        </w:rPr>
+        <w:t>Har disse haft indflydelse på din forståelse af din diagnose?</w:t>
+      </w:r>
+    </w:p>
+    <w:p>
+      <w:pPr>
+        <w:pStyle w:val="Listeafsnit"/>
+        <w:numPr>
+          <w:ilvl w:val="4"/>
+          <w:numId w:val="1"/>
+        </w:numPr>
+        <w:rPr>
+          <w:rFonts w:ascii="Times New Roman" w:eastAsia="Times New Roman" w:hAnsi="Times New Roman" w:cs="Times New Roman"/>
+          <w:sz w:val="24"/>
+          <w:szCs w:val="24"/>
+        </w:rPr>
+      </w:pPr>
+      <w:r>
+        <w:rPr>
+          <w:rFonts w:ascii="Times New Roman" w:eastAsia="Times New Roman" w:hAnsi="Times New Roman" w:cs="Times New Roman"/>
+          <w:sz w:val="24"/>
+          <w:szCs w:val="24"/>
+        </w:rPr>
+        <w:t>Har du kunne bruge information fra disse, for at påvirke din diagnose uden lægehjælp?</w:t>
+      </w:r>
+    </w:p>
+    <w:p>
+      <w:pPr>
+        <w:pStyle w:val="Listeafsnit"/>
+        <w:numPr>
+          <w:ilvl w:val="3"/>
+          <w:numId w:val="1"/>
+        </w:numPr>
+        <w:rPr>
+          <w:rFonts w:ascii="Times New Roman" w:eastAsia="Times New Roman" w:hAnsi="Times New Roman" w:cs="Times New Roman"/>
+          <w:sz w:val="24"/>
+          <w:szCs w:val="24"/>
+        </w:rPr>
+      </w:pPr>
+      <w:r>
+        <w:rPr>
+          <w:rFonts w:ascii="Times New Roman" w:eastAsia="Times New Roman" w:hAnsi="Times New Roman" w:cs="Times New Roman"/>
+          <w:sz w:val="24"/>
+          <w:szCs w:val="24"/>
+        </w:rPr>
+        <w:t>Når du bruger UCon, hvilke informationer tracker du?</w:t>
+      </w:r>
+    </w:p>
+    <w:p>
+      <w:pPr>
+        <w:pStyle w:val="Listeafsnit"/>
+        <w:numPr>
+          <w:ilvl w:val="4"/>
+          <w:numId w:val="1"/>
+        </w:numPr>
+        <w:rPr>
+          <w:rFonts w:ascii="Times New Roman" w:eastAsia="Times New Roman" w:hAnsi="Times New Roman" w:cs="Times New Roman"/>
+          <w:sz w:val="24"/>
+          <w:szCs w:val="24"/>
+        </w:rPr>
+      </w:pPr>
+      <w:r>
+        <w:rPr>
+          <w:rFonts w:ascii="Times New Roman" w:eastAsia="Times New Roman" w:hAnsi="Times New Roman" w:cs="Times New Roman"/>
+          <w:sz w:val="24"/>
+          <w:szCs w:val="24"/>
+        </w:rPr>
+        <w:t>Har du kunne fortolke denne information selv?</w:t>
+      </w:r>
+    </w:p>
+    <w:p>
+      <w:pPr>
+        <w:pStyle w:val="Listeafsnit"/>
+        <w:numPr>
+          <w:ilvl w:val="4"/>
+          <w:numId w:val="1"/>
+        </w:numPr>
+        <w:rPr>
+          <w:rFonts w:ascii="Times New Roman" w:eastAsia="Times New Roman" w:hAnsi="Times New Roman" w:cs="Times New Roman"/>
+          <w:sz w:val="24"/>
+          <w:szCs w:val="24"/>
+        </w:rPr>
+      </w:pPr>
+      <w:r>
+        <w:rPr>
+          <w:rFonts w:ascii="Times New Roman" w:eastAsia="Times New Roman" w:hAnsi="Times New Roman" w:cs="Times New Roman"/>
+          <w:sz w:val="24"/>
+          <w:szCs w:val="24"/>
+        </w:rPr>
+        <w:t>Har disse information</w:t>
+      </w:r>
+      <w:r>
+        <w:rPr>
+          <w:rFonts w:ascii="Times New Roman" w:eastAsia="Times New Roman" w:hAnsi="Times New Roman" w:cs="Times New Roman"/>
+          <w:sz w:val="24"/>
+          <w:szCs w:val="24"/>
+        </w:rPr>
+        <w:t>er</w:t>
+      </w:r>
+      <w:r>
+        <w:rPr>
+          <w:rFonts w:ascii="Times New Roman" w:eastAsia="Times New Roman" w:hAnsi="Times New Roman" w:cs="Times New Roman"/>
+          <w:sz w:val="24"/>
+          <w:szCs w:val="24"/>
+        </w:rPr>
+        <w:t xml:space="preserve"> haft indflydelse på din forståelse af hvordan UCon påvirker din diagnose?</w:t>
+      </w:r>
+    </w:p>
+    <w:p>
+      <w:pPr>
+        <w:pStyle w:val="Listeafsnit"/>
+        <w:numPr>
+          <w:ilvl w:val="3"/>
+          <w:numId w:val="1"/>
+        </w:numPr>
+        <w:rPr>
+          <w:rFonts w:ascii="Times New Roman" w:eastAsia="Times New Roman" w:hAnsi="Times New Roman" w:cs="Times New Roman"/>
+          <w:sz w:val="24"/>
+          <w:szCs w:val="24"/>
+        </w:rPr>
+      </w:pPr>
+      <w:r>
+        <w:rPr>
+          <w:rFonts w:ascii="Times New Roman" w:eastAsia="Times New Roman" w:hAnsi="Times New Roman" w:cs="Times New Roman"/>
+          <w:sz w:val="24"/>
+          <w:szCs w:val="24"/>
+        </w:rPr>
+        <w:t xml:space="preserve">Ved brug af UCon på daglig basis, hvilke data vil du gerne </w:t>
+      </w:r>
+      <w:r>
+        <w:rPr>
+          <w:rFonts w:ascii="Times New Roman" w:eastAsia="Times New Roman" w:hAnsi="Times New Roman" w:cs="Times New Roman"/>
+          <w:sz w:val="24"/>
+          <w:szCs w:val="24"/>
+        </w:rPr>
+        <w:t>have præsenteret angående din egen brug af UCon?</w:t>
+      </w:r>
+    </w:p>
+    <w:p>
+      <w:pPr>
+        <w:pStyle w:val="Listeafsnit"/>
+        <w:numPr>
+          <w:ilvl w:val="4"/>
+          <w:numId w:val="1"/>
+        </w:numPr>
+        <w:rPr>
+          <w:rFonts w:ascii="Times New Roman" w:eastAsia="Times New Roman" w:hAnsi="Times New Roman" w:cs="Times New Roman"/>
+          <w:sz w:val="24"/>
+          <w:szCs w:val="24"/>
+        </w:rPr>
+      </w:pPr>
+      <w:r>
+        <w:rPr>
+          <w:rFonts w:ascii="Times New Roman" w:eastAsia="Times New Roman" w:hAnsi="Times New Roman" w:cs="Times New Roman"/>
+          <w:sz w:val="24"/>
+          <w:szCs w:val="24"/>
+        </w:rPr>
+        <w:t>Hvordan skal dette visualiseres/præsenteres?</w:t>
+      </w:r>
+    </w:p>
+    <w:p>
+      <w:pPr>
+        <w:rPr>
+          <w:rFonts w:ascii="Times New Roman" w:eastAsia="Times New Roman" w:hAnsi="Times New Roman" w:cs="Times New Roman"/>
+          <w:sz w:val="24"/>
+          <w:szCs w:val="24"/>
+        </w:rPr>
+      </w:pPr>
+    </w:p>
+    <w:p>
+      <w:pPr>
+        <w:rPr>
+          <w:rFonts w:ascii="Times New Roman" w:eastAsia="Times New Roman" w:hAnsi="Times New Roman" w:cs="Times New Roman"/>
+          <w:sz w:val="24"/>
+          <w:szCs w:val="24"/>
+        </w:rPr>
+      </w:pPr>
+    </w:p>
+    <w:p>
+      <w:pPr>
         <w:rPr>
           <w:rFonts w:ascii="Times New Roman" w:eastAsia="Times New Roman" w:hAnsi="Times New Roman" w:cs="Times New Roman"/>
           <w:b/>
@@ -1016,6 +1126,15 @@
           <w:sz w:val="24"/>
           <w:szCs w:val="24"/>
         </w:rPr>
+      </w:pPr>
+      <w:r>
+        <w:rPr>
+          <w:rFonts w:ascii="Times New Roman" w:eastAsia="Times New Roman" w:hAnsi="Times New Roman" w:cs="Times New Roman"/>
+          <w:b/>
+          <w:bCs/>
+          <w:sz w:val="24"/>
+          <w:szCs w:val="24"/>
+        </w:rPr>
         <w:t>Evaluering af diagrammer</w:t>
       </w:r>
     </w:p>
@@ -1044,18 +1163,63 @@
           <w:szCs w:val="24"/>
           <w:lang w:val="en-US"/>
         </w:rPr>
-        <w:t>ation methods”</w:t>
-      </w:r>
-    </w:p>
-    <w:p>
-      <w:pPr>
+        <w:t>ation methods</w:t>
+      </w:r>
+      <w:r>
         <w:rPr>
           <w:rFonts w:ascii="Times New Roman" w:eastAsia="Times New Roman" w:hAnsi="Times New Roman" w:cs="Times New Roman"/>
           <w:sz w:val="24"/>
           <w:szCs w:val="24"/>
           <w:lang w:val="en-US"/>
         </w:rPr>
-      </w:pPr>
+        <w:t>.docx</w:t>
+      </w:r>
+      <w:r>
+        <w:rPr>
+          <w:rFonts w:ascii="Times New Roman" w:eastAsia="Times New Roman" w:hAnsi="Times New Roman" w:cs="Times New Roman"/>
+          <w:sz w:val="24"/>
+          <w:szCs w:val="24"/>
+          <w:lang w:val="en-US"/>
+        </w:rPr>
+        <w:t>”</w:t>
+      </w:r>
+    </w:p>
+    <w:p>
+      <w:pPr>
+        <w:rPr>
+          <w:rFonts w:ascii="Times New Roman" w:eastAsia="Times New Roman" w:hAnsi="Times New Roman" w:cs="Times New Roman"/>
+          <w:sz w:val="24"/>
+          <w:szCs w:val="24"/>
+          <w:lang w:val="da-DK"/>
+        </w:rPr>
+      </w:pPr>
+      <w:r>
+        <w:rPr>
+          <w:rFonts w:ascii="Times New Roman" w:eastAsia="Times New Roman" w:hAnsi="Times New Roman" w:cs="Times New Roman"/>
+          <w:sz w:val="24"/>
+          <w:szCs w:val="24"/>
+          <w:lang w:val="da-DK"/>
+        </w:rPr>
+        <w:t>Brug</w:t>
+      </w:r>
+      <w:r>
+        <w:rPr>
+          <w:rFonts w:ascii="Times New Roman" w:eastAsia="Times New Roman" w:hAnsi="Times New Roman" w:cs="Times New Roman"/>
+          <w:sz w:val="24"/>
+          <w:szCs w:val="24"/>
+          <w:lang w:val="da-DK"/>
+        </w:rPr>
+        <w:t xml:space="preserve"> dokument “Interview_diagrammer.p</w:t>
+      </w:r>
+      <w:r>
+        <w:rPr>
+          <w:rFonts w:ascii="Times New Roman" w:eastAsia="Times New Roman" w:hAnsi="Times New Roman" w:cs="Times New Roman"/>
+          <w:sz w:val="24"/>
+          <w:szCs w:val="24"/>
+          <w:lang w:val="da-DK"/>
+        </w:rPr>
+        <w:t>ptx”</w:t>
+      </w:r>
     </w:p>
     <w:sectPr>
       <w:headerReference w:type="default" r:id="rId7"/>

</xml_diff>

<commit_message>
måske final version af interview
</commit_message>
<xml_diff>
--- a/Controlled Documents/Usability Engineering File/Semistruktureret Interview template.docx
+++ b/Controlled Documents/Usability Engineering File/Semistruktureret Interview template.docx
@@ -1232,49 +1232,7 @@
         <w:rPr>
           <w:rFonts w:ascii="Times New Roman" w:hAnsi="Times New Roman" w:cs="Times New Roman"/>
         </w:rPr>
-        <w:t>Du</w:t>
-      </w:r>
-      <w:r>
-        <w:rPr>
-          <w:rFonts w:ascii="Times New Roman" w:hAnsi="Times New Roman" w:cs="Times New Roman"/>
-        </w:rPr>
-        <w:t xml:space="preserve"> vil gerne kunne forstå </w:t>
-      </w:r>
-      <w:r>
-        <w:rPr>
-          <w:rFonts w:ascii="Times New Roman" w:hAnsi="Times New Roman" w:cs="Times New Roman"/>
-        </w:rPr>
-        <w:t>din</w:t>
-      </w:r>
-      <w:r>
-        <w:rPr>
-          <w:rFonts w:ascii="Times New Roman" w:hAnsi="Times New Roman" w:cs="Times New Roman"/>
-        </w:rPr>
-        <w:t xml:space="preserve"> brug af on-demand stimulering bedre. Efter 1 uges brug, vil </w:t>
-      </w:r>
-      <w:r>
-        <w:rPr>
-          <w:rFonts w:ascii="Times New Roman" w:hAnsi="Times New Roman" w:cs="Times New Roman"/>
-        </w:rPr>
-        <w:t>du</w:t>
-      </w:r>
-      <w:r>
-        <w:rPr>
-          <w:rFonts w:ascii="Times New Roman" w:hAnsi="Times New Roman" w:cs="Times New Roman"/>
-        </w:rPr>
-        <w:t xml:space="preserve"> blive præsenteret med følgende graf, som viser </w:t>
-      </w:r>
-      <w:r>
-        <w:rPr>
-          <w:rFonts w:ascii="Times New Roman" w:hAnsi="Times New Roman" w:cs="Times New Roman"/>
-        </w:rPr>
-        <w:t>dine</w:t>
-      </w:r>
-      <w:r>
-        <w:rPr>
-          <w:rFonts w:ascii="Times New Roman" w:hAnsi="Times New Roman" w:cs="Times New Roman"/>
-        </w:rPr>
-        <w:t xml:space="preserve"> gennemsnitlige on-demand stimuleringer.</w:t>
+        <w:t>Du vil gerne kunne forstå din brug af on-demand stimulering bedre. Efter 1 uges brug, vil du blive præsenteret med følgende graf, som viser dine gennemsnitlige on-demand stimuleringer.</w:t>
       </w:r>
     </w:p>
     <w:tbl>
@@ -2054,49 +2012,7 @@
         <w:rPr>
           <w:rFonts w:ascii="Times New Roman" w:hAnsi="Times New Roman" w:cs="Times New Roman"/>
         </w:rPr>
-        <w:t>Du</w:t>
-      </w:r>
-      <w:r>
-        <w:rPr>
-          <w:rFonts w:ascii="Times New Roman" w:hAnsi="Times New Roman" w:cs="Times New Roman"/>
-        </w:rPr>
-        <w:t xml:space="preserve"> ønsker at kunne forstå</w:t>
-      </w:r>
-      <w:r>
-        <w:rPr>
-          <w:rFonts w:ascii="Times New Roman" w:hAnsi="Times New Roman" w:cs="Times New Roman"/>
-        </w:rPr>
-        <w:t xml:space="preserve">, </w:t>
-      </w:r>
-      <w:r>
-        <w:rPr>
-          <w:rFonts w:ascii="Times New Roman" w:hAnsi="Times New Roman" w:cs="Times New Roman"/>
-        </w:rPr>
-        <w:t xml:space="preserve">hvordan UCon har effekt på antallet af uheld. Efter en uges brug, bliver </w:t>
-      </w:r>
-      <w:r>
-        <w:rPr>
-          <w:rFonts w:ascii="Times New Roman" w:hAnsi="Times New Roman" w:cs="Times New Roman"/>
-        </w:rPr>
-        <w:t>du</w:t>
-      </w:r>
-      <w:r>
-        <w:rPr>
-          <w:rFonts w:ascii="Times New Roman" w:hAnsi="Times New Roman" w:cs="Times New Roman"/>
-        </w:rPr>
-        <w:t xml:space="preserve"> præsenteret med følgende graf, som viser en kombination af on-demand stimulering og mængden af uheld </w:t>
-      </w:r>
-      <w:r>
-        <w:rPr>
-          <w:rFonts w:ascii="Times New Roman" w:hAnsi="Times New Roman" w:cs="Times New Roman"/>
-        </w:rPr>
-        <w:t>du</w:t>
-      </w:r>
-      <w:r>
-        <w:rPr>
-          <w:rFonts w:ascii="Times New Roman" w:hAnsi="Times New Roman" w:cs="Times New Roman"/>
-        </w:rPr>
-        <w:t xml:space="preserve"> registrerer i appen.</w:t>
+        <w:t>Du ønsker at kunne forstå, hvordan UCon har effekt på antallet af uheld. Efter en uges brug, bliver du præsenteret med følgende graf, som viser en kombination af on-demand stimulering og mængden af uheld du registrerer i appen.</w:t>
       </w:r>
     </w:p>
     <w:p>
@@ -4983,25 +4899,268 @@
     <w:p>
       <w:pPr>
         <w:rPr>
-          <w:rFonts w:ascii="Times New Roman" w:eastAsia="Times New Roman" w:hAnsi="Times New Roman" w:cs="Times New Roman"/>
-          <w:sz w:val="24"/>
-          <w:szCs w:val="24"/>
-        </w:rPr>
-      </w:pPr>
-    </w:p>
-    <w:p>
-      <w:pPr>
-        <w:rPr>
-          <w:rFonts w:ascii="Times New Roman" w:eastAsia="Times New Roman" w:hAnsi="Times New Roman" w:cs="Times New Roman"/>
-          <w:sz w:val="24"/>
-          <w:szCs w:val="24"/>
-        </w:rPr>
-      </w:pPr>
-    </w:p>
-    <w:p>
-      <w:pPr>
-        <w:rPr>
-          <w:rFonts w:ascii="Times New Roman" w:eastAsia="Times New Roman" w:hAnsi="Times New Roman" w:cs="Times New Roman"/>
+          <w:rFonts w:ascii="Times New Roman" w:hAnsi="Times New Roman" w:cs="Times New Roman"/>
+        </w:rPr>
+      </w:pPr>
+      <w:r>
+        <w:rPr>
+          <w:rFonts w:ascii="Times New Roman" w:hAnsi="Times New Roman" w:cs="Times New Roman"/>
+        </w:rPr>
+        <w:t>På en skala fra 1 til 5, hvor 1 er ikke vigtig og 5 er meget vigtig, hvordan vil du vurdere hver følgende type data, på baggrund af vigtighed for dig og din daglige brug af UCon?</w:t>
+      </w:r>
+    </w:p>
+    <w:p>
+      <w:pPr>
+        <w:rPr>
+          <w:rFonts w:ascii="Times New Roman" w:hAnsi="Times New Roman" w:cs="Times New Roman"/>
+        </w:rPr>
+      </w:pPr>
+    </w:p>
+    <w:tbl>
+      <w:tblPr>
+        <w:tblStyle w:val="Tabel-Gitter"/>
+        <w:tblW w:w="0" w:type="auto"/>
+        <w:tblLook w:val="04A0" w:firstRow="1" w:lastRow="0" w:firstColumn="1" w:lastColumn="0" w:noHBand="0" w:noVBand="1"/>
+      </w:tblPr>
+      <w:tblGrid>
+        <w:gridCol w:w="3539"/>
+        <w:gridCol w:w="5477"/>
+      </w:tblGrid>
+      <w:tr>
+        <w:tc>
+          <w:tcPr>
+            <w:tcW w:w="3539" w:type="dxa"/>
+            <w:shd w:val="clear" w:color="auto" w:fill="DAEEF3" w:themeFill="accent5" w:themeFillTint="33"/>
+          </w:tcPr>
+          <w:p>
+            <w:pPr>
+              <w:rPr>
+                <w:rFonts w:ascii="Times New Roman" w:hAnsi="Times New Roman" w:cs="Times New Roman"/>
+                <w:b/>
+                <w:bCs/>
+              </w:rPr>
+            </w:pPr>
+            <w:r>
+              <w:rPr>
+                <w:rFonts w:ascii="Times New Roman" w:hAnsi="Times New Roman" w:cs="Times New Roman"/>
+                <w:b/>
+                <w:bCs/>
+              </w:rPr>
+              <w:t>Data</w:t>
+            </w:r>
+          </w:p>
+        </w:tc>
+        <w:tc>
+          <w:tcPr>
+            <w:tcW w:w="5477" w:type="dxa"/>
+            <w:shd w:val="clear" w:color="auto" w:fill="DAEEF3" w:themeFill="accent5" w:themeFillTint="33"/>
+          </w:tcPr>
+          <w:p>
+            <w:pPr>
+              <w:rPr>
+                <w:rFonts w:ascii="Times New Roman" w:hAnsi="Times New Roman" w:cs="Times New Roman"/>
+                <w:b/>
+                <w:bCs/>
+              </w:rPr>
+            </w:pPr>
+            <w:r>
+              <w:rPr>
+                <w:rFonts w:ascii="Times New Roman" w:hAnsi="Times New Roman" w:cs="Times New Roman"/>
+                <w:b/>
+                <w:bCs/>
+              </w:rPr>
+              <w:t>Score + brugers tanker</w:t>
+            </w:r>
+          </w:p>
+        </w:tc>
+      </w:tr>
+      <w:tr>
+        <w:tc>
+          <w:tcPr>
+            <w:tcW w:w="3539" w:type="dxa"/>
+          </w:tcPr>
+          <w:p>
+            <w:pPr>
+              <w:rPr>
+                <w:rFonts w:ascii="Times New Roman" w:hAnsi="Times New Roman" w:cs="Times New Roman"/>
+                <w:sz w:val="22"/>
+                <w:szCs w:val="22"/>
+              </w:rPr>
+            </w:pPr>
+            <w:r>
+              <w:rPr>
+                <w:rFonts w:ascii="Times New Roman" w:hAnsi="Times New Roman" w:cs="Times New Roman"/>
+                <w:sz w:val="22"/>
+                <w:szCs w:val="22"/>
+              </w:rPr>
+              <w:t>Antal af on-demand stimuleringer</w:t>
+            </w:r>
+          </w:p>
+        </w:tc>
+        <w:tc>
+          <w:tcPr>
+            <w:tcW w:w="5477" w:type="dxa"/>
+          </w:tcPr>
+          <w:p>
+            <w:pPr>
+              <w:rPr>
+                <w:rFonts w:ascii="Times New Roman" w:hAnsi="Times New Roman" w:cs="Times New Roman"/>
+              </w:rPr>
+            </w:pPr>
+          </w:p>
+        </w:tc>
+      </w:tr>
+      <w:tr>
+        <w:tc>
+          <w:tcPr>
+            <w:tcW w:w="3539" w:type="dxa"/>
+          </w:tcPr>
+          <w:p>
+            <w:pPr>
+              <w:rPr>
+                <w:rFonts w:ascii="Times New Roman" w:hAnsi="Times New Roman" w:cs="Times New Roman"/>
+                <w:sz w:val="22"/>
+                <w:szCs w:val="22"/>
+              </w:rPr>
+            </w:pPr>
+            <w:r>
+              <w:rPr>
+                <w:rFonts w:ascii="Times New Roman" w:hAnsi="Times New Roman" w:cs="Times New Roman"/>
+                <w:sz w:val="22"/>
+                <w:szCs w:val="22"/>
+              </w:rPr>
+              <w:t>Antal af tidsbegrænset stimuleringer</w:t>
+            </w:r>
+          </w:p>
+        </w:tc>
+        <w:tc>
+          <w:tcPr>
+            <w:tcW w:w="5477" w:type="dxa"/>
+          </w:tcPr>
+          <w:p>
+            <w:pPr>
+              <w:rPr>
+                <w:rFonts w:ascii="Times New Roman" w:hAnsi="Times New Roman" w:cs="Times New Roman"/>
+              </w:rPr>
+            </w:pPr>
+          </w:p>
+        </w:tc>
+      </w:tr>
+      <w:tr>
+        <w:tc>
+          <w:tcPr>
+            <w:tcW w:w="3539" w:type="dxa"/>
+          </w:tcPr>
+          <w:p>
+            <w:pPr>
+              <w:rPr>
+                <w:rFonts w:ascii="Times New Roman" w:hAnsi="Times New Roman" w:cs="Times New Roman"/>
+                <w:sz w:val="22"/>
+                <w:szCs w:val="22"/>
+              </w:rPr>
+            </w:pPr>
+            <w:r>
+              <w:rPr>
+                <w:rFonts w:ascii="Times New Roman" w:hAnsi="Times New Roman" w:cs="Times New Roman"/>
+                <w:sz w:val="22"/>
+                <w:szCs w:val="22"/>
+              </w:rPr>
+              <w:t>Antal af uheld</w:t>
+            </w:r>
+          </w:p>
+        </w:tc>
+        <w:tc>
+          <w:tcPr>
+            <w:tcW w:w="5477" w:type="dxa"/>
+          </w:tcPr>
+          <w:p>
+            <w:pPr>
+              <w:rPr>
+                <w:rFonts w:ascii="Times New Roman" w:hAnsi="Times New Roman" w:cs="Times New Roman"/>
+              </w:rPr>
+            </w:pPr>
+          </w:p>
+        </w:tc>
+      </w:tr>
+      <w:tr>
+        <w:tc>
+          <w:tcPr>
+            <w:tcW w:w="3539" w:type="dxa"/>
+          </w:tcPr>
+          <w:p>
+            <w:pPr>
+              <w:rPr>
+                <w:rFonts w:ascii="Times New Roman" w:hAnsi="Times New Roman" w:cs="Times New Roman"/>
+                <w:sz w:val="22"/>
+                <w:szCs w:val="22"/>
+              </w:rPr>
+            </w:pPr>
+            <w:r>
+              <w:rPr>
+                <w:rFonts w:ascii="Times New Roman" w:hAnsi="Times New Roman" w:cs="Times New Roman"/>
+                <w:sz w:val="22"/>
+                <w:szCs w:val="22"/>
+              </w:rPr>
+              <w:t xml:space="preserve">Resultat af daglig evaluering </w:t>
+            </w:r>
+          </w:p>
+        </w:tc>
+        <w:tc>
+          <w:tcPr>
+            <w:tcW w:w="5477" w:type="dxa"/>
+          </w:tcPr>
+          <w:p>
+            <w:pPr>
+              <w:rPr>
+                <w:rFonts w:ascii="Times New Roman" w:hAnsi="Times New Roman" w:cs="Times New Roman"/>
+              </w:rPr>
+            </w:pPr>
+          </w:p>
+        </w:tc>
+      </w:tr>
+      <w:tr>
+        <w:tc>
+          <w:tcPr>
+            <w:tcW w:w="3539" w:type="dxa"/>
+          </w:tcPr>
+          <w:p>
+            <w:pPr>
+              <w:rPr>
+                <w:rFonts w:ascii="Times New Roman" w:hAnsi="Times New Roman" w:cs="Times New Roman"/>
+                <w:sz w:val="22"/>
+                <w:szCs w:val="22"/>
+              </w:rPr>
+            </w:pPr>
+            <w:r>
+              <w:rPr>
+                <w:rFonts w:ascii="Times New Roman" w:hAnsi="Times New Roman" w:cs="Times New Roman"/>
+                <w:sz w:val="22"/>
+                <w:szCs w:val="22"/>
+              </w:rPr>
+              <w:t>Stimuleringsintensitet</w:t>
+            </w:r>
+          </w:p>
+        </w:tc>
+        <w:tc>
+          <w:tcPr>
+            <w:tcW w:w="5477" w:type="dxa"/>
+          </w:tcPr>
+          <w:p>
+            <w:pPr>
+              <w:rPr>
+                <w:rFonts w:ascii="Times New Roman" w:hAnsi="Times New Roman" w:cs="Times New Roman"/>
+              </w:rPr>
+            </w:pPr>
+          </w:p>
+        </w:tc>
+      </w:tr>
+    </w:tbl>
+    <w:p/>
+    <w:p>
+      <w:pPr>
+        <w:pStyle w:val="Overskrift1"/>
+        <w:rPr>
+          <w:rFonts w:ascii="Times New Roman" w:hAnsi="Times New Roman" w:cs="Times New Roman"/>
           <w:b/>
           <w:bCs/>
           <w:sz w:val="24"/>
@@ -5010,13 +5169,102 @@
       </w:pPr>
       <w:r>
         <w:rPr>
-          <w:rFonts w:ascii="Times New Roman" w:eastAsia="Times New Roman" w:hAnsi="Times New Roman" w:cs="Times New Roman"/>
+          <w:rFonts w:ascii="Times New Roman" w:hAnsi="Times New Roman" w:cs="Times New Roman"/>
           <w:b/>
           <w:bCs/>
           <w:sz w:val="24"/>
           <w:szCs w:val="24"/>
         </w:rPr>
-        <w:lastRenderedPageBreak/>
+        <w:t>Afrundende tanker</w:t>
+      </w:r>
+    </w:p>
+    <w:p>
+      <w:pPr>
+        <w:rPr>
+          <w:rFonts w:ascii="Times New Roman" w:hAnsi="Times New Roman" w:cs="Times New Roman"/>
+        </w:rPr>
+      </w:pPr>
+      <w:r>
+        <w:rPr>
+          <w:rFonts w:ascii="Times New Roman" w:hAnsi="Times New Roman" w:cs="Times New Roman"/>
+        </w:rPr>
+        <w:t>Er der yderligere spørgsmål eller kommentarer omhandlende visualisering af data?</w:t>
+      </w:r>
+    </w:p>
+    <w:p>
+      <w:pPr>
+        <w:rPr>
+          <w:rFonts w:ascii="Times New Roman" w:hAnsi="Times New Roman" w:cs="Times New Roman"/>
+          <w:noProof/>
+        </w:rPr>
+      </w:pPr>
+      <w:r>
+        <w:rPr>
+          <w:rFonts w:ascii="Times New Roman" w:hAnsi="Times New Roman" w:cs="Times New Roman"/>
+          <w:noProof/>
+        </w:rPr>
+        <w:t xml:space="preserve">Hvis ikke så </w:t>
+      </w:r>
+      <w:r>
+        <w:rPr>
+          <w:rFonts w:ascii="Times New Roman" w:hAnsi="Times New Roman" w:cs="Times New Roman"/>
+          <w:noProof/>
+        </w:rPr>
+        <w:t xml:space="preserve">får brugeren mulighed for at stille </w:t>
+      </w:r>
+      <w:r>
+        <w:rPr>
+          <w:rFonts w:ascii="Times New Roman" w:hAnsi="Times New Roman" w:cs="Times New Roman"/>
+          <w:noProof/>
+        </w:rPr>
+        <w:t xml:space="preserve">spørgsmål, dele tanker og/eller andet. </w:t>
+      </w:r>
+    </w:p>
+    <w:p>
+      <w:pPr>
+        <w:rPr>
+          <w:rFonts w:ascii="Times New Roman" w:eastAsia="Times New Roman" w:hAnsi="Times New Roman" w:cs="Times New Roman"/>
+          <w:sz w:val="24"/>
+          <w:szCs w:val="24"/>
+        </w:rPr>
+      </w:pPr>
+    </w:p>
+    <w:p>
+      <w:pPr>
+        <w:rPr>
+          <w:rFonts w:ascii="Times New Roman" w:eastAsia="Times New Roman" w:hAnsi="Times New Roman" w:cs="Times New Roman"/>
+          <w:sz w:val="24"/>
+          <w:szCs w:val="24"/>
+        </w:rPr>
+      </w:pPr>
+    </w:p>
+    <w:p>
+      <w:pPr>
+        <w:rPr>
+          <w:rFonts w:ascii="Times New Roman" w:eastAsia="Times New Roman" w:hAnsi="Times New Roman" w:cs="Times New Roman"/>
+          <w:sz w:val="24"/>
+          <w:szCs w:val="24"/>
+        </w:rPr>
+      </w:pPr>
+    </w:p>
+    <w:p>
+      <w:pPr>
+        <w:rPr>
+          <w:rFonts w:ascii="Times New Roman" w:eastAsia="Times New Roman" w:hAnsi="Times New Roman" w:cs="Times New Roman"/>
+          <w:b/>
+          <w:bCs/>
+          <w:sz w:val="24"/>
+          <w:szCs w:val="24"/>
+        </w:rPr>
+      </w:pPr>
+      <w:r>
+        <w:rPr>
+          <w:rFonts w:ascii="Times New Roman" w:eastAsia="Times New Roman" w:hAnsi="Times New Roman" w:cs="Times New Roman"/>
+          <w:b/>
+          <w:bCs/>
+          <w:sz w:val="24"/>
+          <w:szCs w:val="24"/>
+        </w:rPr>
         <w:t>Spørgsmål om brug af UCon</w:t>
       </w:r>
       <w:r>

</xml_diff>